<commit_message>
Add tests for inline monospace translation to code
</commit_message>
<xml_diff>
--- a/test/Example.docx
+++ b/test/Example.docx
@@ -61,11 +61,67 @@
         <w:pStyle w:val="ListParagraph"/>
         <w:numPr>
           <w:ilvl w:val="0"/>
-          <w:numId w:val="1"/>
+          <w:numId w:val="2"/>
         </w:numPr>
       </w:pPr>
       <w:r>
         <w:t>First</w:t>
+      </w:r>
+    </w:p>
+    <w:p>
+      <w:pPr>
+        <w:pStyle w:val="ListParagraph"/>
+        <w:numPr>
+          <w:ilvl w:val="0"/>
+          <w:numId w:val="2"/>
+        </w:numPr>
+      </w:pPr>
+      <w:r>
+        <w:t>Second</w:t>
+      </w:r>
+    </w:p>
+    <w:p>
+      <w:pPr>
+        <w:pStyle w:val="ListParagraph"/>
+        <w:numPr>
+          <w:ilvl w:val="0"/>
+          <w:numId w:val="2"/>
+        </w:numPr>
+      </w:pPr>
+      <w:r>
+        <w:t>Third</w:t>
+      </w:r>
+    </w:p>
+    <w:p>
+      <w:pPr>
+        <w:rPr>
+          <w:rFonts w:ascii="Consolas" w:hAnsi="Consolas" w:cs="Consolas"/>
+        </w:rPr>
+      </w:pPr>
+      <w:r>
+        <w:rPr>
+          <w:rFonts w:ascii="Consolas" w:hAnsi="Consolas" w:cs="Consolas"/>
+        </w:rPr>
+        <w:t>These lines are in a monospace font</w:t>
+      </w:r>
+      <w:r>
+        <w:rPr>
+          <w:rFonts w:ascii="Consolas" w:hAnsi="Consolas" w:cs="Consolas"/>
+        </w:rPr>
+        <w:br/>
+        <w:t>Which means they should be treated</w:t>
+      </w:r>
+      <w:r>
+        <w:rPr>
+          <w:rFonts w:ascii="Consolas" w:hAnsi="Consolas" w:cs="Consolas"/>
+        </w:rPr>
+        <w:br/>
+        <w:t>As code</w:t>
+      </w:r>
+    </w:p>
+    <w:p>
+      <w:r>
+        <w:t>Numbered list</w:t>
       </w:r>
     </w:p>
     <w:p>
@@ -77,7 +133,7 @@
         </w:numPr>
       </w:pPr>
       <w:r>
-        <w:t>Second</w:t>
+        <w:t>Fee</w:t>
       </w:r>
     </w:p>
     <w:p>
@@ -89,75 +145,47 @@
         </w:numPr>
       </w:pPr>
       <w:r>
-        <w:t>Third</w:t>
+        <w:t xml:space="preserve">Fi </w:t>
       </w:r>
     </w:p>
     <w:p>
       <w:pPr>
+        <w:pStyle w:val="ListParagraph"/>
+        <w:numPr>
+          <w:ilvl w:val="0"/>
+          <w:numId w:val="1"/>
+        </w:numPr>
+      </w:pPr>
+      <w:r>
+        <w:t>Fo</w:t>
+      </w:r>
+    </w:p>
+    <w:p>
+      <w:proofErr w:type="spellStart"/>
+      <w:r>
+        <w:t>Inlined</w:t>
+      </w:r>
+      <w:proofErr w:type="spellEnd"/>
+      <w:r>
+        <w:t xml:space="preserve"> </w:t>
+      </w:r>
+      <w:r>
         <w:rPr>
           <w:rFonts w:ascii="Consolas" w:hAnsi="Consolas" w:cs="Consolas"/>
         </w:rPr>
-      </w:pPr>
+        <w:t xml:space="preserve">monospace </w:t>
+      </w:r>
       <w:r>
         <w:rPr>
           <w:rFonts w:ascii="Consolas" w:hAnsi="Consolas" w:cs="Consolas"/>
         </w:rPr>
-        <w:t>These lines are in a monospace font</w:t>
-      </w:r>
-      <w:r>
-        <w:rPr>
-          <w:rFonts w:ascii="Consolas" w:hAnsi="Consolas" w:cs="Consolas"/>
-        </w:rPr>
-        <w:br/>
-        <w:t>Which means they should be treated</w:t>
-      </w:r>
-      <w:r>
-        <w:rPr>
-          <w:rFonts w:ascii="Consolas" w:hAnsi="Consolas" w:cs="Consolas"/>
-        </w:rPr>
-        <w:br/>
-        <w:t>As code</w:t>
-      </w:r>
-    </w:p>
-    <w:p>
-      <w:r>
-        <w:t>Numbered list</w:t>
-      </w:r>
-    </w:p>
-    <w:p>
-      <w:pPr>
-        <w:pStyle w:val="ListParagraph"/>
-        <w:numPr>
-          <w:ilvl w:val="0"/>
-          <w:numId w:val="2"/>
-        </w:numPr>
-      </w:pPr>
-      <w:r>
-        <w:t>Fee</w:t>
-      </w:r>
-    </w:p>
-    <w:p>
-      <w:pPr>
-        <w:pStyle w:val="ListParagraph"/>
-        <w:numPr>
-          <w:ilvl w:val="0"/>
-          <w:numId w:val="2"/>
-        </w:numPr>
-      </w:pPr>
-      <w:r>
-        <w:t xml:space="preserve">Fi </w:t>
-      </w:r>
-    </w:p>
-    <w:p>
-      <w:pPr>
-        <w:pStyle w:val="ListParagraph"/>
-        <w:numPr>
-          <w:ilvl w:val="0"/>
-          <w:numId w:val="2"/>
-        </w:numPr>
-      </w:pPr>
-      <w:r>
-        <w:t>Fo</w:t>
+        <w:t>should</w:t>
+      </w:r>
+      <w:r>
+        <w:t xml:space="preserve"> be handled </w:t>
+      </w:r>
+      <w:r>
+        <w:t>properly.</w:t>
       </w:r>
     </w:p>
     <w:p>
@@ -390,11 +418,11 @@
       </w:pPr>
     </w:lvl>
   </w:abstractNum>
-  <w:num w:numId="1" w16cid:durableId="2070574955">
+  <w:num w:numId="1" w16cid:durableId="1128932869">
+    <w:abstractNumId w:val="1"/>
+  </w:num>
+  <w:num w:numId="2" w16cid:durableId="2070574955">
     <w:abstractNumId w:val="0"/>
-  </w:num>
-  <w:num w:numId="2" w16cid:durableId="1128932869">
-    <w:abstractNumId w:val="1"/>
   </w:num>
 </w:numbering>
 </file>

</xml_diff>